<commit_message>
Update description files and Make some java files
</commit_message>
<xml_diff>
--- a/Description/생산정보 생성 파이썬 파일 작성 가이드라인.docx
+++ b/Description/생산정보 생성 파이썬 파일 작성 가이드라인.docx
@@ -391,118 +391,221 @@
     <w:p>
       <w:pPr>
         <w:spacing w:after="0"/>
+        <w:rPr>
+          <w:b/>
+          <w:bCs/>
+          <w:color w:val="0070C0"/>
+        </w:rPr>
       </w:pPr>
       <w:r>
         <w:rPr>
           <w:rFonts w:hint="eastAsia"/>
         </w:rPr>
-        <w:t xml:space="preserve">    - specs: list </w:t>
-      </w:r>
-      <w:r>
-        <w:rPr>
-          <w:rFonts w:hint="eastAsia"/>
+        <w:t xml:space="preserve">    - </w:t>
+      </w:r>
+      <w:r>
+        <w:rPr>
+          <w:rFonts w:hint="eastAsia"/>
+          <w:b/>
+          <w:bCs/>
+          <w:color w:val="0070C0"/>
+        </w:rPr>
+        <w:t xml:space="preserve">specs: list </w:t>
+      </w:r>
+      <w:r>
+        <w:rPr>
+          <w:rFonts w:hint="eastAsia"/>
+          <w:b/>
+          <w:bCs/>
+          <w:color w:val="0070C0"/>
         </w:rPr>
         <w:t>→</w:t>
       </w:r>
       <w:r>
         <w:rPr>
           <w:rFonts w:hint="eastAsia"/>
+          <w:b/>
+          <w:bCs/>
+          <w:color w:val="0070C0"/>
         </w:rPr>
         <w:t xml:space="preserve"> 8</w:t>
       </w:r>
       <w:r>
         <w:rPr>
           <w:rFonts w:hint="eastAsia"/>
-        </w:rPr>
-        <w:t>개의</w:t>
-      </w:r>
-      <w:r>
-        <w:rPr>
-          <w:rFonts w:hint="eastAsia"/>
+          <w:b/>
+          <w:bCs/>
+          <w:color w:val="0070C0"/>
+        </w:rPr>
+        <w:t>개</w:t>
+      </w:r>
+      <w:r>
+        <w:rPr>
+          <w:b/>
+          <w:bCs/>
+          <w:color w:val="0070C0"/>
+        </w:rPr>
+        <w:t xml:space="preserve"> </w:t>
+      </w:r>
+      <w:r>
+        <w:rPr>
+          <w:rFonts w:hint="eastAsia"/>
+          <w:b/>
+          <w:bCs/>
+          <w:color w:val="0070C0"/>
+        </w:rPr>
+        <w:t>측정값에</w:t>
+      </w:r>
+      <w:r>
+        <w:rPr>
+          <w:rFonts w:hint="eastAsia"/>
+          <w:b/>
+          <w:bCs/>
+          <w:color w:val="0070C0"/>
+        </w:rPr>
+        <w:t xml:space="preserve"> </w:t>
+      </w:r>
+      <w:r>
+        <w:rPr>
+          <w:rFonts w:hint="eastAsia"/>
+          <w:b/>
+          <w:bCs/>
+          <w:color w:val="0070C0"/>
+        </w:rPr>
+        <w:t>대한</w:t>
+      </w:r>
+      <w:r>
+        <w:rPr>
+          <w:rFonts w:hint="eastAsia"/>
+          <w:b/>
+          <w:bCs/>
+          <w:color w:val="0070C0"/>
         </w:rPr>
         <w:t xml:space="preserve">  </w:t>
       </w:r>
       <w:r>
         <w:rPr>
           <w:rFonts w:hint="eastAsia"/>
+          <w:b/>
+          <w:bCs/>
+          <w:color w:val="0070C0"/>
         </w:rPr>
         <w:t>품목규격</w:t>
       </w:r>
       <w:r>
         <w:rPr>
           <w:rFonts w:hint="eastAsia"/>
-        </w:rPr>
-        <w:t xml:space="preserve"> </w:t>
-      </w:r>
-      <w:r>
-        <w:rPr>
-          <w:rFonts w:hint="eastAsia"/>
+          <w:b/>
+          <w:bCs/>
+          <w:color w:val="0070C0"/>
+        </w:rPr>
+        <w:t xml:space="preserve"> </w:t>
+      </w:r>
+      <w:r>
+        <w:rPr>
+          <w:rFonts w:hint="eastAsia"/>
+          <w:b/>
+          <w:bCs/>
+          <w:color w:val="0070C0"/>
         </w:rPr>
         <w:t>값</w:t>
       </w:r>
       <w:r>
         <w:rPr>
           <w:rFonts w:hint="eastAsia"/>
+          <w:b/>
+          <w:bCs/>
+          <w:color w:val="0070C0"/>
         </w:rPr>
         <w:t xml:space="preserve"> (</w:t>
       </w:r>
       <w:r>
         <w:rPr>
           <w:rFonts w:hint="eastAsia"/>
+          <w:b/>
+          <w:bCs/>
+          <w:color w:val="0070C0"/>
         </w:rPr>
         <w:t>제품마다</w:t>
       </w:r>
       <w:r>
         <w:rPr>
           <w:rFonts w:hint="eastAsia"/>
-        </w:rPr>
-        <w:t xml:space="preserve"> </w:t>
-      </w:r>
-      <w:r>
-        <w:rPr>
-          <w:rFonts w:hint="eastAsia"/>
+          <w:b/>
+          <w:bCs/>
+          <w:color w:val="0070C0"/>
+        </w:rPr>
+        <w:t xml:space="preserve"> </w:t>
+      </w:r>
+      <w:r>
+        <w:rPr>
+          <w:rFonts w:hint="eastAsia"/>
+          <w:b/>
+          <w:bCs/>
+          <w:color w:val="0070C0"/>
         </w:rPr>
         <w:t>달라짐</w:t>
       </w:r>
       <w:r>
         <w:rPr>
           <w:rFonts w:hint="eastAsia"/>
+          <w:b/>
+          <w:bCs/>
+          <w:color w:val="0070C0"/>
         </w:rPr>
         <w:t xml:space="preserve">, </w:t>
       </w:r>
       <w:r>
         <w:rPr>
           <w:rFonts w:hint="eastAsia"/>
-        </w:rPr>
-        <w:t>품목</w:t>
-      </w:r>
-      <w:r>
-        <w:rPr>
-          <w:rFonts w:hint="eastAsia"/>
-        </w:rPr>
-        <w:t xml:space="preserve"> </w:t>
-      </w:r>
-      <w:r>
-        <w:rPr>
-          <w:rFonts w:hint="eastAsia"/>
+          <w:b/>
+          <w:bCs/>
+          <w:color w:val="0070C0"/>
+        </w:rPr>
+        <w:t>생산정보</w:t>
+      </w:r>
+      <w:r>
+        <w:rPr>
+          <w:rFonts w:hint="eastAsia"/>
+          <w:b/>
+          <w:bCs/>
+          <w:color w:val="0070C0"/>
+        </w:rPr>
+        <w:t xml:space="preserve"> </w:t>
+      </w:r>
+      <w:r>
+        <w:rPr>
+          <w:rFonts w:hint="eastAsia"/>
+          <w:b/>
+          <w:bCs/>
+          <w:color w:val="0070C0"/>
         </w:rPr>
         <w:t>테이블</w:t>
       </w:r>
       <w:r>
         <w:rPr>
           <w:rFonts w:hint="eastAsia"/>
-        </w:rPr>
-        <w:t xml:space="preserve"> </w:t>
-      </w:r>
-      <w:r>
-        <w:rPr>
-          <w:rFonts w:hint="eastAsia"/>
+          <w:b/>
+          <w:bCs/>
+          <w:color w:val="0070C0"/>
+        </w:rPr>
+        <w:t xml:space="preserve"> </w:t>
+      </w:r>
+      <w:r>
+        <w:rPr>
+          <w:rFonts w:hint="eastAsia"/>
+          <w:b/>
+          <w:bCs/>
+          <w:color w:val="0070C0"/>
         </w:rPr>
         <w:t>참고</w:t>
       </w:r>
       <w:r>
         <w:rPr>
           <w:rFonts w:hint="eastAsia"/>
+          <w:b/>
+          <w:bCs/>
+          <w:color w:val="0070C0"/>
         </w:rPr>
         <w:t>)</w:t>
       </w:r>
@@ -510,106 +613,185 @@
     <w:p>
       <w:pPr>
         <w:spacing w:after="0"/>
+        <w:rPr>
+          <w:b/>
+          <w:bCs/>
+          <w:color w:val="0070C0"/>
+        </w:rPr>
       </w:pPr>
       <w:r>
         <w:rPr>
           <w:rFonts w:hint="eastAsia"/>
         </w:rPr>
-        <w:t xml:space="preserve">    - tols: list </w:t>
-      </w:r>
-      <w:r>
-        <w:rPr>
-          <w:rFonts w:hint="eastAsia"/>
+        <w:t xml:space="preserve">    - </w:t>
+      </w:r>
+      <w:r>
+        <w:rPr>
+          <w:rFonts w:hint="eastAsia"/>
+          <w:b/>
+          <w:bCs/>
+          <w:color w:val="0070C0"/>
+        </w:rPr>
+        <w:t xml:space="preserve">tols: list </w:t>
+      </w:r>
+      <w:r>
+        <w:rPr>
+          <w:rFonts w:hint="eastAsia"/>
+          <w:b/>
+          <w:bCs/>
+          <w:color w:val="0070C0"/>
         </w:rPr>
         <w:t>→</w:t>
       </w:r>
       <w:r>
         <w:rPr>
           <w:rFonts w:hint="eastAsia"/>
+          <w:b/>
+          <w:bCs/>
+          <w:color w:val="0070C0"/>
         </w:rPr>
         <w:t xml:space="preserve"> 8</w:t>
       </w:r>
       <w:r>
         <w:rPr>
           <w:rFonts w:hint="eastAsia"/>
-        </w:rPr>
-        <w:t>개의</w:t>
-      </w:r>
-      <w:r>
-        <w:rPr>
-          <w:rFonts w:hint="eastAsia"/>
-        </w:rPr>
-        <w:t xml:space="preserve"> </w:t>
-      </w:r>
-      <w:r>
-        <w:rPr>
-          <w:rFonts w:hint="eastAsia"/>
-        </w:rPr>
-        <w:t>품목규격에</w:t>
-      </w:r>
-      <w:r>
-        <w:rPr>
-          <w:rFonts w:hint="eastAsia"/>
-        </w:rPr>
-        <w:t xml:space="preserve"> </w:t>
-      </w:r>
-      <w:r>
-        <w:rPr>
-          <w:rFonts w:hint="eastAsia"/>
+          <w:b/>
+          <w:bCs/>
+          <w:color w:val="0070C0"/>
+        </w:rPr>
+        <w:t>개</w:t>
+      </w:r>
+      <w:r>
+        <w:rPr>
+          <w:rFonts w:hint="eastAsia"/>
+          <w:b/>
+          <w:bCs/>
+          <w:color w:val="0070C0"/>
+        </w:rPr>
+        <w:t xml:space="preserve"> </w:t>
+      </w:r>
+      <w:r>
+        <w:rPr>
+          <w:rFonts w:hint="eastAsia"/>
+          <w:b/>
+          <w:bCs/>
+          <w:color w:val="0070C0"/>
+        </w:rPr>
+        <w:t>측정값에</w:t>
+      </w:r>
+      <w:r>
+        <w:rPr>
+          <w:rFonts w:hint="eastAsia"/>
+          <w:b/>
+          <w:bCs/>
+          <w:color w:val="0070C0"/>
+        </w:rPr>
+        <w:t xml:space="preserve"> </w:t>
+      </w:r>
+      <w:r>
+        <w:rPr>
+          <w:rFonts w:hint="eastAsia"/>
+          <w:b/>
+          <w:bCs/>
+          <w:color w:val="0070C0"/>
         </w:rPr>
         <w:t>대한</w:t>
       </w:r>
       <w:r>
         <w:rPr>
           <w:rFonts w:hint="eastAsia"/>
-        </w:rPr>
-        <w:t xml:space="preserve"> </w:t>
-      </w:r>
-      <w:r>
-        <w:rPr>
-          <w:rFonts w:hint="eastAsia"/>
+          <w:b/>
+          <w:bCs/>
+          <w:color w:val="0070C0"/>
+        </w:rPr>
+        <w:t xml:space="preserve"> </w:t>
+      </w:r>
+      <w:r>
+        <w:rPr>
+          <w:rFonts w:hint="eastAsia"/>
+          <w:b/>
+          <w:bCs/>
+          <w:color w:val="0070C0"/>
+        </w:rPr>
+        <w:t>품목규격</w:t>
+      </w:r>
+      <w:r>
+        <w:rPr>
+          <w:rFonts w:hint="eastAsia"/>
+          <w:b/>
+          <w:bCs/>
+          <w:color w:val="0070C0"/>
+        </w:rPr>
+        <w:t xml:space="preserve"> </w:t>
+      </w:r>
+      <w:r>
+        <w:rPr>
+          <w:rFonts w:hint="eastAsia"/>
+          <w:b/>
+          <w:bCs/>
+          <w:color w:val="0070C0"/>
         </w:rPr>
         <w:t>허용치</w:t>
       </w:r>
       <w:r>
         <w:rPr>
           <w:rFonts w:hint="eastAsia"/>
+          <w:b/>
+          <w:bCs/>
+          <w:color w:val="0070C0"/>
         </w:rPr>
         <w:t xml:space="preserve"> (</w:t>
       </w:r>
       <w:r>
         <w:rPr>
           <w:rFonts w:hint="eastAsia"/>
-        </w:rPr>
-        <w:t>품목</w:t>
-      </w:r>
-      <w:r>
-        <w:rPr>
-          <w:rFonts w:hint="eastAsia"/>
-        </w:rPr>
-        <w:t xml:space="preserve"> </w:t>
-      </w:r>
-      <w:r>
-        <w:rPr>
-          <w:rFonts w:hint="eastAsia"/>
+          <w:b/>
+          <w:bCs/>
+          <w:color w:val="0070C0"/>
+        </w:rPr>
+        <w:t>생산정보</w:t>
+      </w:r>
+      <w:r>
+        <w:rPr>
+          <w:rFonts w:hint="eastAsia"/>
+          <w:b/>
+          <w:bCs/>
+          <w:color w:val="0070C0"/>
+        </w:rPr>
+        <w:t xml:space="preserve"> </w:t>
+      </w:r>
+      <w:r>
+        <w:rPr>
+          <w:rFonts w:hint="eastAsia"/>
+          <w:b/>
+          <w:bCs/>
+          <w:color w:val="0070C0"/>
         </w:rPr>
         <w:t>테이블</w:t>
       </w:r>
       <w:r>
         <w:rPr>
           <w:rFonts w:hint="eastAsia"/>
-        </w:rPr>
-        <w:t xml:space="preserve"> </w:t>
-      </w:r>
-      <w:r>
-        <w:rPr>
-          <w:rFonts w:hint="eastAsia"/>
+          <w:b/>
+          <w:bCs/>
+          <w:color w:val="0070C0"/>
+        </w:rPr>
+        <w:t xml:space="preserve"> </w:t>
+      </w:r>
+      <w:r>
+        <w:rPr>
+          <w:rFonts w:hint="eastAsia"/>
+          <w:b/>
+          <w:bCs/>
+          <w:color w:val="0070C0"/>
         </w:rPr>
         <w:t>참고</w:t>
       </w:r>
       <w:r>
         <w:rPr>
-          <w:rFonts w:hint="eastAsia"/>
+          <w:b/>
+          <w:bCs/>
+          <w:color w:val="0070C0"/>
         </w:rPr>
         <w:t>)</w:t>
       </w:r>
@@ -688,7 +870,6 @@
       <w:pPr>
         <w:spacing w:after="0"/>
         <w:rPr>
-          <w:rFonts w:hint="eastAsia"/>
           <w:b/>
           <w:bCs/>
           <w:color w:val="0070C0"/>
@@ -760,9 +941,6 @@
     <w:p>
       <w:pPr>
         <w:spacing w:after="0"/>
-        <w:rPr>
-          <w:rFonts w:hint="eastAsia"/>
-        </w:rPr>
       </w:pPr>
       <w:r>
         <w:t xml:space="preserve">    - </w:t>
@@ -1413,134 +1591,464 @@
     <w:p>
       <w:pPr>
         <w:spacing w:after="0"/>
+        <w:rPr>
+          <w:rFonts w:hint="eastAsia"/>
+        </w:rPr>
       </w:pPr>
       <w:r>
         <w:rPr>
           <w:rFonts w:hint="eastAsia"/>
-        </w:rPr>
-        <w:t xml:space="preserve">    (</w:t>
-      </w:r>
-      <w:r>
-        <w:rPr>
-          <w:rFonts w:hint="eastAsia"/>
+          <w:b/>
+          <w:bCs/>
+          <w:color w:val="0070C0"/>
+        </w:rPr>
+        <w:t>(</w:t>
+      </w:r>
+      <w:r>
+        <w:rPr>
+          <w:rFonts w:hint="eastAsia"/>
+          <w:b/>
+          <w:bCs/>
+          <w:color w:val="0070C0"/>
         </w:rPr>
         <w:t>예</w:t>
       </w:r>
       <w:r>
         <w:rPr>
           <w:rFonts w:hint="eastAsia"/>
-        </w:rPr>
-        <w:t xml:space="preserve">)  </w:t>
-      </w:r>
-      <w:r>
-        <w:rPr>
-          <w:rFonts w:hint="eastAsia"/>
+          <w:b/>
+          <w:bCs/>
+          <w:color w:val="0070C0"/>
+        </w:rPr>
+        <w:t>)</w:t>
+      </w:r>
+      <w:r>
+        <w:rPr>
+          <w:rFonts w:hint="eastAsia"/>
+          <w:color w:val="0070C0"/>
+        </w:rPr>
+        <w:t xml:space="preserve">  </w:t>
+      </w:r>
+      <w:r>
+        <w:rPr>
+          <w:rFonts w:hint="eastAsia"/>
+          <w:b/>
+          <w:bCs/>
+          <w:color w:val="0070C0"/>
         </w:rPr>
         <w:t>공장코드</w:t>
       </w:r>
       <w:r>
         <w:rPr>
           <w:rFonts w:hint="eastAsia"/>
+          <w:b/>
+          <w:bCs/>
+          <w:color w:val="0070C0"/>
         </w:rPr>
         <w:t>,</w:t>
       </w:r>
       <w:r>
         <w:rPr>
           <w:rFonts w:hint="eastAsia"/>
+          <w:b/>
+          <w:bCs/>
+          <w:color w:val="0070C0"/>
         </w:rPr>
         <w:t>라인코드</w:t>
       </w:r>
       <w:r>
         <w:rPr>
           <w:rFonts w:hint="eastAsia"/>
+          <w:b/>
+          <w:bCs/>
+          <w:color w:val="0070C0"/>
         </w:rPr>
         <w:t>,</w:t>
       </w:r>
       <w:r>
         <w:rPr>
           <w:rFonts w:hint="eastAsia"/>
+          <w:b/>
+          <w:bCs/>
+          <w:color w:val="0070C0"/>
         </w:rPr>
         <w:t>품목코더</w:t>
       </w:r>
       <w:r>
         <w:rPr>
           <w:rFonts w:hint="eastAsia"/>
-        </w:rPr>
-        <w:t>, ... ,</w:t>
-      </w:r>
-      <w:r>
-        <w:rPr>
-          <w:rFonts w:hint="eastAsia"/>
+          <w:b/>
+          <w:bCs/>
+          <w:color w:val="0070C0"/>
+        </w:rPr>
+        <w:t>,</w:t>
+      </w:r>
+      <w:r>
+        <w:rPr>
+          <w:rFonts w:hint="eastAsia"/>
+          <w:b/>
+          <w:bCs/>
+          <w:color w:val="0070C0"/>
+        </w:rPr>
+        <w:t>근무자번호</w:t>
+      </w:r>
+      <w:r>
+        <w:rPr>
+          <w:rFonts w:hint="eastAsia"/>
+          <w:b/>
+          <w:bCs/>
+          <w:color w:val="0070C0"/>
+        </w:rPr>
+        <w:t>,</w:t>
+      </w:r>
+      <w:r>
+        <w:rPr>
+          <w:rFonts w:hint="eastAsia"/>
+          <w:b/>
+          <w:bCs/>
+          <w:color w:val="0070C0"/>
+        </w:rPr>
+        <w:t>제품일련번호</w:t>
+      </w:r>
+      <w:r>
+        <w:rPr>
+          <w:rFonts w:hint="eastAsia"/>
+          <w:b/>
+          <w:bCs/>
+          <w:color w:val="0070C0"/>
+        </w:rPr>
+        <w:t>,</w:t>
+      </w:r>
+      <w:r>
+        <w:rPr>
+          <w:rFonts w:hint="eastAsia"/>
+          <w:b/>
+          <w:bCs/>
+          <w:color w:val="0070C0"/>
+        </w:rPr>
+        <w:t>가로길이</w:t>
+      </w:r>
+      <w:r>
+        <w:rPr>
+          <w:rFonts w:hint="eastAsia"/>
+          <w:b/>
+          <w:bCs/>
+          <w:color w:val="0070C0"/>
+        </w:rPr>
+        <w:t>,</w:t>
+      </w:r>
+      <w:r>
+        <w:rPr>
+          <w:rFonts w:hint="eastAsia"/>
+          <w:b/>
+          <w:bCs/>
+          <w:color w:val="0070C0"/>
+        </w:rPr>
+        <w:t>세로길이</w:t>
+      </w:r>
+      <w:r>
+        <w:rPr>
+          <w:rFonts w:hint="eastAsia"/>
+          <w:b/>
+          <w:bCs/>
+          <w:color w:val="0070C0"/>
+        </w:rPr>
+        <w:t>,</w:t>
+      </w:r>
+      <w:r>
+        <w:rPr>
+          <w:rFonts w:hint="eastAsia"/>
+          <w:b/>
+          <w:bCs/>
+          <w:color w:val="0070C0"/>
+        </w:rPr>
+        <w:t>가로면세로편차</w:t>
+      </w:r>
+      <w:r>
+        <w:rPr>
+          <w:rFonts w:hint="eastAsia"/>
+          <w:b/>
+          <w:bCs/>
+          <w:color w:val="0070C0"/>
+        </w:rPr>
+        <w:t>,</w:t>
+      </w:r>
+      <w:r>
+        <w:rPr>
+          <w:rFonts w:hint="eastAsia"/>
+          <w:b/>
+          <w:bCs/>
+          <w:color w:val="0070C0"/>
+        </w:rPr>
+        <w:t>세로면가로편차</w:t>
+      </w:r>
+      <w:r>
+        <w:rPr>
+          <w:rFonts w:hint="eastAsia"/>
+          <w:b/>
+          <w:bCs/>
+          <w:color w:val="0070C0"/>
+        </w:rPr>
+        <w:t>,</w:t>
+      </w:r>
+      <w:r>
+        <w:rPr>
+          <w:rFonts w:hint="eastAsia"/>
+          <w:b/>
+          <w:bCs/>
+          <w:color w:val="0070C0"/>
+        </w:rPr>
+        <w:t>홀가로길이</w:t>
+      </w:r>
+      <w:r>
+        <w:rPr>
+          <w:rFonts w:hint="eastAsia"/>
+          <w:b/>
+          <w:bCs/>
+          <w:color w:val="0070C0"/>
+        </w:rPr>
+        <w:t>,</w:t>
+      </w:r>
+      <w:r>
+        <w:rPr>
+          <w:rFonts w:hint="eastAsia"/>
+          <w:b/>
+          <w:bCs/>
+          <w:color w:val="0070C0"/>
+        </w:rPr>
+        <w:t>홀세로길이</w:t>
+      </w:r>
+      <w:r>
+        <w:rPr>
+          <w:rFonts w:hint="eastAsia"/>
+          <w:b/>
+          <w:bCs/>
+          <w:color w:val="0070C0"/>
+        </w:rPr>
+        <w:t>,</w:t>
+      </w:r>
+      <w:r>
+        <w:rPr>
+          <w:rFonts w:hint="eastAsia"/>
+          <w:b/>
+          <w:bCs/>
+          <w:color w:val="0070C0"/>
+        </w:rPr>
+        <w:t>홀가로중심</w:t>
+      </w:r>
+      <w:r>
+        <w:rPr>
+          <w:rFonts w:hint="eastAsia"/>
+          <w:b/>
+          <w:bCs/>
+          <w:color w:val="0070C0"/>
+        </w:rPr>
+        <w:t>,</w:t>
+      </w:r>
+      <w:r>
+        <w:rPr>
+          <w:rFonts w:hint="eastAsia"/>
+          <w:b/>
+          <w:bCs/>
+          <w:color w:val="0070C0"/>
         </w:rPr>
         <w:t>홀세로중심</w:t>
       </w:r>
       <w:r>
         <w:rPr>
           <w:rFonts w:hint="eastAsia"/>
+          <w:b/>
+          <w:bCs/>
+          <w:color w:val="0070C0"/>
         </w:rPr>
         <w:t>,</w:t>
       </w:r>
       <w:r>
         <w:rPr>
           <w:rFonts w:hint="eastAsia"/>
+          <w:b/>
+          <w:bCs/>
+          <w:color w:val="0070C0"/>
         </w:rPr>
         <w:t>가로직진도</w:t>
       </w:r>
       <w:r>
         <w:rPr>
           <w:rFonts w:hint="eastAsia"/>
+          <w:b/>
+          <w:bCs/>
+          <w:color w:val="0070C0"/>
         </w:rPr>
         <w:t>,</w:t>
       </w:r>
       <w:r>
         <w:rPr>
           <w:rFonts w:hint="eastAsia"/>
+          <w:b/>
+          <w:bCs/>
+          <w:color w:val="0070C0"/>
         </w:rPr>
         <w:t>세로직진도</w:t>
       </w:r>
       <w:r>
         <w:rPr>
           <w:rFonts w:hint="eastAsia"/>
+          <w:b/>
+          <w:bCs/>
+          <w:color w:val="0070C0"/>
         </w:rPr>
         <w:t>,</w:t>
       </w:r>
       <w:r>
         <w:rPr>
           <w:rFonts w:hint="eastAsia"/>
+          <w:b/>
+          <w:bCs/>
+          <w:color w:val="0070C0"/>
         </w:rPr>
         <w:t>홀직경</w:t>
       </w:r>
       <w:r>
         <w:rPr>
           <w:rFonts w:hint="eastAsia"/>
+          <w:b/>
+          <w:bCs/>
+          <w:color w:val="0070C0"/>
         </w:rPr>
         <w:t>,</w:t>
       </w:r>
       <w:r>
         <w:rPr>
           <w:rFonts w:hint="eastAsia"/>
+          <w:b/>
+          <w:bCs/>
+          <w:color w:val="0070C0"/>
         </w:rPr>
         <w:t>홀비율</w:t>
       </w:r>
       <w:r>
         <w:rPr>
           <w:rFonts w:hint="eastAsia"/>
+          <w:b/>
+          <w:bCs/>
+          <w:color w:val="0070C0"/>
         </w:rPr>
         <w:t>,</w:t>
       </w:r>
       <w:r>
         <w:rPr>
           <w:rFonts w:hint="eastAsia"/>
+          <w:b/>
+          <w:bCs/>
+          <w:color w:val="0070C0"/>
         </w:rPr>
         <w:t>생산시간</w:t>
+      </w:r>
+      <w:r>
+        <w:rPr>
+          <w:rFonts w:hint="eastAsia"/>
+          <w:b/>
+          <w:bCs/>
+          <w:color w:val="0070C0"/>
+        </w:rPr>
+        <w:t xml:space="preserve"> </w:t>
+      </w:r>
+      <w:r>
+        <w:rPr>
+          <w:rFonts w:hint="eastAsia"/>
+          <w:b/>
+          <w:bCs/>
+          <w:color w:val="0070C0"/>
+        </w:rPr>
+        <w:t>→</w:t>
+      </w:r>
+      <w:r>
+        <w:rPr>
+          <w:rFonts w:hint="eastAsia"/>
+          <w:b/>
+          <w:bCs/>
+          <w:color w:val="0070C0"/>
+        </w:rPr>
+        <w:t xml:space="preserve"> </w:t>
+      </w:r>
+      <w:r>
+        <w:rPr>
+          <w:b/>
+          <w:bCs/>
+          <w:color w:val="0070C0"/>
+        </w:rPr>
+        <w:t xml:space="preserve">csv </w:t>
+      </w:r>
+      <w:r>
+        <w:rPr>
+          <w:rFonts w:hint="eastAsia"/>
+          <w:b/>
+          <w:bCs/>
+          <w:color w:val="0070C0"/>
+        </w:rPr>
+        <w:t>파일에</w:t>
+      </w:r>
+      <w:r>
+        <w:rPr>
+          <w:rFonts w:hint="eastAsia"/>
+          <w:b/>
+          <w:bCs/>
+          <w:color w:val="0070C0"/>
+        </w:rPr>
+        <w:t xml:space="preserve"> </w:t>
+      </w:r>
+      <w:r>
+        <w:rPr>
+          <w:b/>
+          <w:bCs/>
+          <w:color w:val="0070C0"/>
+        </w:rPr>
+        <w:t>header</w:t>
+      </w:r>
+      <w:r>
+        <w:rPr>
+          <w:rFonts w:hint="eastAsia"/>
+          <w:b/>
+          <w:bCs/>
+          <w:color w:val="0070C0"/>
+        </w:rPr>
+        <w:t>로</w:t>
+      </w:r>
+      <w:r>
+        <w:rPr>
+          <w:rFonts w:hint="eastAsia"/>
+          <w:b/>
+          <w:bCs/>
+          <w:color w:val="0070C0"/>
+        </w:rPr>
+        <w:t xml:space="preserve"> </w:t>
+      </w:r>
+      <w:r>
+        <w:rPr>
+          <w:rFonts w:hint="eastAsia"/>
+          <w:b/>
+          <w:bCs/>
+          <w:color w:val="0070C0"/>
+        </w:rPr>
+        <w:t>들어감</w:t>
       </w:r>
     </w:p>
     <w:p>
       <w:pPr>
         <w:spacing w:after="0"/>
+        <w:rPr>
+          <w:b/>
+          <w:bCs/>
+          <w:color w:val="0070C0"/>
+        </w:rPr>
       </w:pPr>
       <w:r>
-        <w:t xml:space="preserve">            p_1,l_2,</w:t>
+        <w:rPr>
+          <w:b/>
+          <w:bCs/>
+          <w:color w:val="0070C0"/>
+        </w:rPr>
+        <w:t>p_1,l_2,</w:t>
       </w:r>
       <w:r>
         <w:rPr>
@@ -1556,34 +2064,308 @@
           <w:bCs/>
           <w:color w:val="0070C0"/>
         </w:rPr>
-        <w:t>_1</w:t>
-      </w:r>
-      <w:r>
-        <w:t xml:space="preserve">,7, </w:t>
-      </w:r>
-      <w:r>
-        <w:rPr>
-          <w:b/>
-          <w:bCs/>
-          <w:color w:val="0070C0"/>
-        </w:rPr>
-        <w:t>20210909_080510_1_2</w:t>
-      </w:r>
-      <w:r>
-        <w:t>,40.05,29.96,0.5,0.2,5.03,4.94,0.01,-0.02,xx,yy,pp,qq,2021-09-17 13:51:57</w:t>
+        <w:t>_1,7, 20210909_080510_1_2,40.05,29.96,0.5,0.2,5.03,4.9</w:t>
+      </w:r>
+      <w:r>
+        <w:rPr>
+          <w:b/>
+          <w:bCs/>
+          <w:color w:val="0070C0"/>
+        </w:rPr>
+        <w:t>8</w:t>
+      </w:r>
+      <w:r>
+        <w:rPr>
+          <w:b/>
+          <w:bCs/>
+          <w:color w:val="0070C0"/>
+        </w:rPr>
+        <w:t>,0.01,-0.02,xx,yy,pp,qq,</w:t>
+      </w:r>
+      <w:r>
+        <w:rPr>
+          <w:b/>
+          <w:bCs/>
+          <w:color w:val="0070C0"/>
+        </w:rPr>
+        <w:t>2021-09-09 0</w:t>
+      </w:r>
+      <w:r>
+        <w:rPr>
+          <w:b/>
+          <w:bCs/>
+          <w:color w:val="0070C0"/>
+        </w:rPr>
+        <w:t>8:05:10</w:t>
       </w:r>
     </w:p>
     <w:p>
       <w:pPr>
         <w:spacing w:after="0"/>
+        <w:rPr>
+          <w:b/>
+          <w:bCs/>
+          <w:color w:val="0070C0"/>
+        </w:rPr>
       </w:pPr>
       <w:r>
-        <w:t xml:space="preserve">            p_1,l_2,prd_1,...........................</w:t>
+        <w:rPr>
+          <w:b/>
+          <w:bCs/>
+          <w:color w:val="0070C0"/>
+        </w:rPr>
+        <w:t>p_1,l_2,</w:t>
+      </w:r>
+      <w:r>
+        <w:rPr>
+          <w:rFonts w:hint="eastAsia"/>
+          <w:b/>
+          <w:bCs/>
+          <w:color w:val="0070C0"/>
+        </w:rPr>
+        <w:t>i</w:t>
+      </w:r>
+      <w:r>
+        <w:rPr>
+          <w:b/>
+          <w:bCs/>
+          <w:color w:val="0070C0"/>
+        </w:rPr>
+        <w:t>tem</w:t>
+      </w:r>
+      <w:r>
+        <w:rPr>
+          <w:b/>
+          <w:bCs/>
+          <w:color w:val="0070C0"/>
+        </w:rPr>
+        <w:t>_1,...........................</w:t>
       </w:r>
     </w:p>
     <w:p>
       <w:pPr>
         <w:spacing w:after="0"/>
+        <w:rPr>
+          <w:b/>
+          <w:bCs/>
+          <w:color w:val="0070C0"/>
+        </w:rPr>
+      </w:pPr>
+    </w:p>
+    <w:p>
+      <w:pPr>
+        <w:spacing w:after="0"/>
+        <w:rPr>
+          <w:rFonts w:hint="eastAsia"/>
+          <w:b/>
+          <w:bCs/>
+          <w:color w:val="0070C0"/>
+        </w:rPr>
+      </w:pPr>
+      <w:r>
+        <w:rPr>
+          <w:rFonts w:hint="eastAsia"/>
+          <w:b/>
+          <w:bCs/>
+          <w:color w:val="0070C0"/>
+        </w:rPr>
+        <w:t>여기서</w:t>
+      </w:r>
+      <w:r>
+        <w:rPr>
+          <w:rFonts w:hint="eastAsia"/>
+          <w:b/>
+          <w:bCs/>
+          <w:color w:val="0070C0"/>
+        </w:rPr>
+        <w:t xml:space="preserve"> </w:t>
+      </w:r>
+      <w:r>
+        <w:rPr>
+          <w:b/>
+          <w:bCs/>
+          <w:color w:val="0070C0"/>
+        </w:rPr>
+        <w:t>xx, yy, pp, qq</w:t>
+      </w:r>
+      <w:r>
+        <w:rPr>
+          <w:rFonts w:hint="eastAsia"/>
+          <w:b/>
+          <w:bCs/>
+          <w:color w:val="0070C0"/>
+        </w:rPr>
+        <w:t>는</w:t>
+      </w:r>
+      <w:r>
+        <w:rPr>
+          <w:rFonts w:hint="eastAsia"/>
+          <w:b/>
+          <w:bCs/>
+          <w:color w:val="0070C0"/>
+        </w:rPr>
+        <w:t xml:space="preserve"> </w:t>
+      </w:r>
+      <w:r>
+        <w:rPr>
+          <w:rFonts w:hint="eastAsia"/>
+          <w:b/>
+          <w:bCs/>
+          <w:color w:val="0070C0"/>
+        </w:rPr>
+        <w:t>앞에</w:t>
+      </w:r>
+      <w:r>
+        <w:rPr>
+          <w:rFonts w:hint="eastAsia"/>
+          <w:b/>
+          <w:bCs/>
+          <w:color w:val="0070C0"/>
+        </w:rPr>
+        <w:t xml:space="preserve"> </w:t>
+      </w:r>
+      <w:r>
+        <w:rPr>
+          <w:rFonts w:hint="eastAsia"/>
+          <w:b/>
+          <w:bCs/>
+          <w:color w:val="0070C0"/>
+        </w:rPr>
+        <w:t>있는</w:t>
+      </w:r>
+      <w:r>
+        <w:rPr>
+          <w:rFonts w:hint="eastAsia"/>
+          <w:b/>
+          <w:bCs/>
+          <w:color w:val="0070C0"/>
+        </w:rPr>
+        <w:t xml:space="preserve"> </w:t>
+      </w:r>
+      <w:r>
+        <w:rPr>
+          <w:rFonts w:hint="eastAsia"/>
+          <w:b/>
+          <w:bCs/>
+          <w:color w:val="0070C0"/>
+        </w:rPr>
+        <w:t>데이터에서</w:t>
+      </w:r>
+      <w:r>
+        <w:rPr>
+          <w:rFonts w:hint="eastAsia"/>
+          <w:b/>
+          <w:bCs/>
+          <w:color w:val="0070C0"/>
+        </w:rPr>
+        <w:t xml:space="preserve"> </w:t>
+      </w:r>
+      <w:r>
+        <w:rPr>
+          <w:rFonts w:hint="eastAsia"/>
+          <w:b/>
+          <w:bCs/>
+          <w:color w:val="0070C0"/>
+        </w:rPr>
+        <w:t>계산된</w:t>
+      </w:r>
+      <w:r>
+        <w:rPr>
+          <w:rFonts w:hint="eastAsia"/>
+          <w:b/>
+          <w:bCs/>
+          <w:color w:val="0070C0"/>
+        </w:rPr>
+        <w:t xml:space="preserve"> </w:t>
+      </w:r>
+      <w:r>
+        <w:rPr>
+          <w:rFonts w:hint="eastAsia"/>
+          <w:b/>
+          <w:bCs/>
+          <w:color w:val="0070C0"/>
+        </w:rPr>
+        <w:t>값</w:t>
+      </w:r>
+      <w:r>
+        <w:rPr>
+          <w:rFonts w:hint="eastAsia"/>
+          <w:b/>
+          <w:bCs/>
+          <w:color w:val="0070C0"/>
+        </w:rPr>
+        <w:t xml:space="preserve"> </w:t>
+      </w:r>
+      <w:r>
+        <w:rPr>
+          <w:rFonts w:hint="eastAsia"/>
+          <w:b/>
+          <w:bCs/>
+          <w:color w:val="0070C0"/>
+        </w:rPr>
+        <w:t>→</w:t>
+      </w:r>
+      <w:r>
+        <w:rPr>
+          <w:rFonts w:hint="eastAsia"/>
+          <w:b/>
+          <w:bCs/>
+          <w:color w:val="0070C0"/>
+        </w:rPr>
+        <w:t xml:space="preserve"> </w:t>
+      </w:r>
+      <w:r>
+        <w:rPr>
+          <w:rFonts w:hint="eastAsia"/>
+          <w:b/>
+          <w:bCs/>
+          <w:color w:val="0070C0"/>
+        </w:rPr>
+        <w:t>생산정보</w:t>
+      </w:r>
+      <w:r>
+        <w:rPr>
+          <w:rFonts w:hint="eastAsia"/>
+          <w:b/>
+          <w:bCs/>
+          <w:color w:val="0070C0"/>
+        </w:rPr>
+        <w:t xml:space="preserve"> </w:t>
+      </w:r>
+      <w:r>
+        <w:rPr>
+          <w:rFonts w:hint="eastAsia"/>
+          <w:b/>
+          <w:bCs/>
+          <w:color w:val="0070C0"/>
+        </w:rPr>
+        <w:t>테이블</w:t>
+      </w:r>
+      <w:r>
+        <w:rPr>
+          <w:rFonts w:hint="eastAsia"/>
+          <w:b/>
+          <w:bCs/>
+          <w:color w:val="0070C0"/>
+        </w:rPr>
+        <w:t xml:space="preserve"> </w:t>
+      </w:r>
+      <w:r>
+        <w:rPr>
+          <w:rFonts w:hint="eastAsia"/>
+          <w:b/>
+          <w:bCs/>
+          <w:color w:val="0070C0"/>
+        </w:rPr>
+        <w:t>참고</w:t>
+      </w:r>
+    </w:p>
+    <w:p>
+      <w:pPr>
+        <w:spacing w:after="0"/>
+        <w:rPr>
+          <w:rFonts w:hint="eastAsia"/>
+        </w:rPr>
       </w:pPr>
     </w:p>
     <w:p>

</xml_diff>